<commit_message>
manual e documentação atualizados
</commit_message>
<xml_diff>
--- a/Sprint 1/entregaveisGrupo/documentacao/Documento TI- Refrigeração.docx
+++ b/Sprint 1/entregaveisGrupo/documentacao/Documento TI- Refrigeração.docx
@@ -2868,7 +2868,7 @@
           <w:noProof/>
         </w:rPr>
         <w:drawing>
-          <wp:anchor distT="0" distB="0" distL="114300" distR="114300" simplePos="0" relativeHeight="251658247" behindDoc="1" locked="0" layoutInCell="1" allowOverlap="1" wp14:anchorId="370CC2AA" wp14:editId="1AC1EAD7">
+          <wp:anchor distT="0" distB="0" distL="114300" distR="114300" simplePos="0" relativeHeight="251658247" behindDoc="1" locked="0" layoutInCell="1" allowOverlap="1" wp14:anchorId="370CC2AA" wp14:editId="3A591E52">
             <wp:simplePos x="0" y="0"/>
             <wp:positionH relativeFrom="margin">
               <wp:posOffset>3458178</wp:posOffset>
@@ -3629,6 +3629,29 @@
     <w:p>
       <w:pPr>
         <w:pStyle w:val="PargrafodaLista"/>
+        <w:numPr>
+          <w:ilvl w:val="0"/>
+          <w:numId w:val="4"/>
+        </w:numPr>
+        <w:spacing w:line="259" w:lineRule="auto"/>
+      </w:pPr>
+      <w:r>
+        <w:rPr>
+          <w:b/>
+          <w:bCs/>
+        </w:rPr>
+        <w:t>Sistema Help Desk</w:t>
+      </w:r>
+      <w:r>
+        <w:t>:</w:t>
+      </w:r>
+      <w:r>
+        <w:t xml:space="preserve"> Disponibilizaremos o sistema JIRA para clientes como algum tipo de problema possam abrir chamados para terem contato com a empresa.</w:t>
+      </w:r>
+    </w:p>
+    <w:p>
+      <w:pPr>
+        <w:pStyle w:val="PargrafodaLista"/>
         <w:spacing w:line="259" w:lineRule="auto"/>
         <w:ind w:left="1080"/>
       </w:pPr>
@@ -3899,6 +3922,7 @@
           <w:b/>
           <w:bCs/>
         </w:rPr>
+        <w:lastRenderedPageBreak/>
         <w:t>Diferencial Competitivo e Inovação</w:t>
       </w:r>
       <w:r>
@@ -3930,7 +3954,6 @@
       <w:bookmarkStart w:id="29" w:name="_Toc191904280"/>
       <w:bookmarkStart w:id="30" w:name="_Toc193130819"/>
       <w:r>
-        <w:lastRenderedPageBreak/>
         <w:t>4.</w:t>
       </w:r>
       <w:r>
@@ -25502,6 +25525,9 @@
     </w:p>
     <w:p>
       <w:r>
+        <w:rPr>
+          <w:noProof/>
+        </w:rPr>
         <w:drawing>
           <wp:inline distT="0" distB="0" distL="0" distR="0" wp14:anchorId="5D410103" wp14:editId="3B21CCFD">
             <wp:extent cx="5400040" cy="2553335"/>
@@ -30009,6 +30035,10 @@
 </file>
 
 <file path=customXml/item1.xml><?xml version="1.0" encoding="utf-8"?>
+<b:Sources xmlns:b="http://schemas.openxmlformats.org/officeDocument/2006/bibliography" xmlns="http://schemas.openxmlformats.org/officeDocument/2006/bibliography" SelectedStyle="\APASixthEditionOfficeOnline.xsl" StyleName="APA" Version="6"/>
+</file>
+
+<file path=customXml/item2.xml><?xml version="1.0" encoding="utf-8"?>
 <p:properties xmlns:p="http://schemas.microsoft.com/office/2006/metadata/properties" xmlns:xsi="http://www.w3.org/2001/XMLSchema-instance" xmlns:pc="http://schemas.microsoft.com/office/infopath/2007/PartnerControls">
   <documentManagement>
     <_activity xmlns="1dc861b8-2196-455d-b291-a999da8cffb6" xsi:nil="true"/>
@@ -30016,20 +30046,7 @@
 </p:properties>
 </file>
 
-<file path=customXml/item2.xml><?xml version="1.0" encoding="utf-8"?>
-<b:Sources xmlns:b="http://schemas.openxmlformats.org/officeDocument/2006/bibliography" xmlns="http://schemas.openxmlformats.org/officeDocument/2006/bibliography" SelectedStyle="\APASixthEditionOfficeOnline.xsl" StyleName="APA" Version="6"/>
-</file>
-
 <file path=customXml/item3.xml><?xml version="1.0" encoding="utf-8"?>
-<?mso-contentType ?>
-<FormTemplates xmlns="http://schemas.microsoft.com/sharepoint/v3/contenttype/forms">
-  <Display>DocumentLibraryForm</Display>
-  <Edit>DocumentLibraryForm</Edit>
-  <New>DocumentLibraryForm</New>
-</FormTemplates>
-</file>
-
-<file path=customXml/item4.xml><?xml version="1.0" encoding="utf-8"?>
 <ct:contentTypeSchema xmlns:ct="http://schemas.microsoft.com/office/2006/metadata/contentType" xmlns:ma="http://schemas.microsoft.com/office/2006/metadata/properties/metaAttributes" ct:_="" ma:_="" ma:contentTypeName="Document" ma:contentTypeID="0x01010045B33021656A9E479DF12B9A8EE42828" ma:contentTypeVersion="6" ma:contentTypeDescription="Create a new document." ma:contentTypeScope="" ma:versionID="59dcf4f225691fc7ac41582667a3e6ad">
   <xsd:schema xmlns:xsd="http://www.w3.org/2001/XMLSchema" xmlns:xs="http://www.w3.org/2001/XMLSchema" xmlns:p="http://schemas.microsoft.com/office/2006/metadata/properties" xmlns:ns3="1dc861b8-2196-455d-b291-a999da8cffb6" targetNamespace="http://schemas.microsoft.com/office/2006/metadata/properties" ma:root="true" ma:fieldsID="080b714570b61d04733637e0bf95acc0" ns3:_="">
     <xsd:import namespace="1dc861b8-2196-455d-b291-a999da8cffb6"/>
@@ -30185,7 +30202,24 @@
 </ct:contentTypeSchema>
 </file>
 
+<file path=customXml/item4.xml><?xml version="1.0" encoding="utf-8"?>
+<?mso-contentType ?>
+<FormTemplates xmlns="http://schemas.microsoft.com/sharepoint/v3/contenttype/forms">
+  <Display>DocumentLibraryForm</Display>
+  <Edit>DocumentLibraryForm</Edit>
+  <New>DocumentLibraryForm</New>
+</FormTemplates>
+</file>
+
 <file path=customXml/itemProps1.xml><?xml version="1.0" encoding="utf-8"?>
+<ds:datastoreItem xmlns:ds="http://schemas.openxmlformats.org/officeDocument/2006/customXml" ds:itemID="{5AC2DA46-368F-4DF8-8BED-5070F905D4F2}">
+  <ds:schemaRefs>
+    <ds:schemaRef ds:uri="http://schemas.openxmlformats.org/officeDocument/2006/bibliography"/>
+  </ds:schemaRefs>
+</ds:datastoreItem>
+</file>
+
+<file path=customXml/itemProps2.xml><?xml version="1.0" encoding="utf-8"?>
 <ds:datastoreItem xmlns:ds="http://schemas.openxmlformats.org/officeDocument/2006/customXml" ds:itemID="{7DF2BDA9-558F-4C08-9DF5-23B01F76B0C0}">
   <ds:schemaRefs>
     <ds:schemaRef ds:uri="http://schemas.microsoft.com/office/2006/metadata/properties"/>
@@ -30195,23 +30229,7 @@
 </ds:datastoreItem>
 </file>
 
-<file path=customXml/itemProps2.xml><?xml version="1.0" encoding="utf-8"?>
-<ds:datastoreItem xmlns:ds="http://schemas.openxmlformats.org/officeDocument/2006/customXml" ds:itemID="{5AC2DA46-368F-4DF8-8BED-5070F905D4F2}">
-  <ds:schemaRefs>
-    <ds:schemaRef ds:uri="http://schemas.openxmlformats.org/officeDocument/2006/bibliography"/>
-  </ds:schemaRefs>
-</ds:datastoreItem>
-</file>
-
 <file path=customXml/itemProps3.xml><?xml version="1.0" encoding="utf-8"?>
-<ds:datastoreItem xmlns:ds="http://schemas.openxmlformats.org/officeDocument/2006/customXml" ds:itemID="{B71EA5F3-97EE-4AE2-9B0A-534E913B3069}">
-  <ds:schemaRefs>
-    <ds:schemaRef ds:uri="http://schemas.microsoft.com/sharepoint/v3/contenttype/forms"/>
-  </ds:schemaRefs>
-</ds:datastoreItem>
-</file>
-
-<file path=customXml/itemProps4.xml><?xml version="1.0" encoding="utf-8"?>
 <ds:datastoreItem xmlns:ds="http://schemas.openxmlformats.org/officeDocument/2006/customXml" ds:itemID="{4D6B2CB1-51DD-4C27-9A6F-B097BB3207C2}">
   <ds:schemaRefs>
     <ds:schemaRef ds:uri="http://schemas.microsoft.com/office/2006/metadata/contentType"/>
@@ -30227,4 +30245,12 @@
     <ds:schemaRef ds:uri="http://schemas.microsoft.com/internal/obd"/>
   </ds:schemaRefs>
 </ds:datastoreItem>
+</file>
+
+<file path=customXml/itemProps4.xml><?xml version="1.0" encoding="utf-8"?>
+<ds:datastoreItem xmlns:ds="http://schemas.openxmlformats.org/officeDocument/2006/customXml" ds:itemID="{B71EA5F3-97EE-4AE2-9B0A-534E913B3069}">
+  <ds:schemaRefs>
+    <ds:schemaRef ds:uri="http://schemas.microsoft.com/sharepoint/v3/contenttype/forms"/>
+  </ds:schemaRefs>
+</ds:datastoreItem>
 </file>
</xml_diff>

<commit_message>
doc final e manual final
</commit_message>
<xml_diff>
--- a/Sprint 1/entregaveisGrupo/documentacao/Documento TI- Refrigeração.docx
+++ b/Sprint 1/entregaveisGrupo/documentacao/Documento TI- Refrigeração.docx
@@ -13,6 +13,7 @@
         </w:rPr>
       </w:pPr>
       <w:bookmarkStart w:id="0" w:name="_Hlk191997686"/>
+      <w:bookmarkStart w:id="1" w:name="_Hlk200027102"/>
       <w:bookmarkEnd w:id="0"/>
       <w:r>
         <w:rPr>
@@ -530,6 +531,7 @@
         <w:t>___________________________________________________________________</w:t>
       </w:r>
     </w:p>
+    <w:bookmarkEnd w:id="1"/>
     <w:p>
       <w:pPr>
         <w:spacing w:after="120"/>
@@ -596,7 +598,7 @@
         <w:spacing w:after="120"/>
         <w:jc w:val="center"/>
         <w:rPr>
-          <w:ins w:id="1" w:author="VITOR SOUZA LIBRELON RESTINI ." w:date="2025-03-09T01:59:00Z" w16du:dateUtc="2025-03-09T01:59:34Z"/>
+          <w:ins w:id="2" w:author="VITOR SOUZA LIBRELON RESTINI ." w:date="2025-03-09T01:59:00Z" w16du:dateUtc="2025-03-09T01:59:34Z"/>
           <w:sz w:val="22"/>
           <w:szCs w:val="22"/>
         </w:rPr>
@@ -607,7 +609,7 @@
         <w:spacing w:after="120"/>
         <w:jc w:val="center"/>
         <w:rPr>
-          <w:ins w:id="2" w:author="VITOR SOUZA LIBRELON RESTINI ." w:date="2025-03-09T01:59:00Z" w16du:dateUtc="2025-03-09T01:59:35Z"/>
+          <w:ins w:id="3" w:author="VITOR SOUZA LIBRELON RESTINI ." w:date="2025-03-09T01:59:00Z" w16du:dateUtc="2025-03-09T01:59:35Z"/>
           <w:sz w:val="22"/>
           <w:szCs w:val="22"/>
         </w:rPr>
@@ -649,7 +651,7 @@
         <w:pStyle w:val="Ttulo1"/>
         <w:jc w:val="center"/>
       </w:pPr>
-      <w:bookmarkStart w:id="3" w:name="_Toc193130803"/>
+      <w:bookmarkStart w:id="4" w:name="_Toc193130803"/>
       <w:r>
         <w:lastRenderedPageBreak/>
         <w:t>1</w:t>
@@ -662,30 +664,30 @@
       </w:r>
       <w:r>
         <w:t>CONTEXTO</w:t>
-      </w:r>
-      <w:bookmarkEnd w:id="3"/>
-    </w:p>
-    <w:p>
-      <w:pPr>
-        <w:pStyle w:val="Ttulo2"/>
-      </w:pPr>
-      <w:bookmarkStart w:id="4" w:name="_Toc193130804"/>
-      <w:r>
-        <w:t>1.</w:t>
-      </w:r>
-      <w:r>
-        <w:t>1</w:t>
-      </w:r>
-      <w:r>
-        <w:t xml:space="preserve"> C</w:t>
-      </w:r>
-      <w:r>
-        <w:t>onceito</w:t>
       </w:r>
       <w:bookmarkEnd w:id="4"/>
     </w:p>
     <w:p>
       <w:pPr>
+        <w:pStyle w:val="Ttulo2"/>
+      </w:pPr>
+      <w:bookmarkStart w:id="5" w:name="_Toc193130804"/>
+      <w:r>
+        <w:t>1.</w:t>
+      </w:r>
+      <w:r>
+        <w:t>1</w:t>
+      </w:r>
+      <w:r>
+        <w:t xml:space="preserve"> C</w:t>
+      </w:r>
+      <w:r>
+        <w:t>onceito</w:t>
+      </w:r>
+      <w:bookmarkEnd w:id="5"/>
+    </w:p>
+    <w:p>
+      <w:pPr>
         <w:spacing w:after="120"/>
         <w:ind w:firstLine="708"/>
         <w:jc w:val="both"/>
@@ -746,9 +748,9 @@
       </w:r>
     </w:p>
     <w:p>
-      <w:bookmarkStart w:id="5" w:name="_Toc192451063"/>
-      <w:bookmarkStart w:id="6" w:name="_Toc192451730"/>
-      <w:bookmarkStart w:id="7" w:name="_Toc192458841"/>
+      <w:bookmarkStart w:id="6" w:name="_Toc192451063"/>
+      <w:bookmarkStart w:id="7" w:name="_Toc192451730"/>
+      <w:bookmarkStart w:id="8" w:name="_Toc192458841"/>
       <w:r>
         <w:rPr>
           <w:noProof/>
@@ -816,9 +818,9 @@
           </wp:anchor>
         </w:drawing>
       </w:r>
-      <w:bookmarkEnd w:id="5"/>
       <w:bookmarkEnd w:id="6"/>
       <w:bookmarkEnd w:id="7"/>
+      <w:bookmarkEnd w:id="8"/>
     </w:p>
     <w:p/>
     <w:p/>
@@ -833,7 +835,7 @@
       <w:pPr>
         <w:pStyle w:val="Ttulo2"/>
       </w:pPr>
-      <w:bookmarkStart w:id="8" w:name="_Toc193130805"/>
+      <w:bookmarkStart w:id="9" w:name="_Toc193130805"/>
       <w:r>
         <w:t>1.2</w:t>
       </w:r>
@@ -843,7 +845,7 @@
       <w:r>
         <w:t xml:space="preserve"> e no Mundo</w:t>
       </w:r>
-      <w:bookmarkEnd w:id="8"/>
+      <w:bookmarkEnd w:id="9"/>
     </w:p>
     <w:p>
       <w:pPr>
@@ -1522,7 +1524,7 @@
         <w:pStyle w:val="Ttulo2"/>
         <w:spacing w:after="120"/>
       </w:pPr>
-      <w:bookmarkStart w:id="9" w:name="_Toc193130806"/>
+      <w:bookmarkStart w:id="10" w:name="_Toc193130806"/>
       <w:r>
         <w:t>1.</w:t>
       </w:r>
@@ -1532,7 +1534,7 @@
       <w:r>
         <w:t xml:space="preserve"> Transporte Refrigerado na Região Metropolitana de São Paulo</w:t>
       </w:r>
-      <w:bookmarkEnd w:id="9"/>
+      <w:bookmarkEnd w:id="10"/>
     </w:p>
     <w:p>
       <w:r>
@@ -1894,7 +1896,7 @@
       <w:pPr>
         <w:pStyle w:val="Ttulo2"/>
       </w:pPr>
-      <w:bookmarkStart w:id="10" w:name="_Toc193130807"/>
+      <w:bookmarkStart w:id="11" w:name="_Toc193130807"/>
       <w:r>
         <w:t>1.</w:t>
       </w:r>
@@ -1907,7 +1909,7 @@
       <w:r>
         <w:t>Normas Técnicas e Regulamentações</w:t>
       </w:r>
-      <w:bookmarkEnd w:id="10"/>
+      <w:bookmarkEnd w:id="11"/>
     </w:p>
     <w:p>
       <w:pPr>
@@ -2059,6 +2061,19 @@
       <w:pPr>
         <w:pStyle w:val="PargrafodaLista"/>
         <w:numPr>
+          <w:ilvl w:val="2"/>
+          <w:numId w:val="1"/>
+        </w:numPr>
+        <w:spacing w:after="120" w:line="259" w:lineRule="auto"/>
+      </w:pPr>
+      <w:r>
+        <w:t>Carnes congeladas: -18Cº</w:t>
+      </w:r>
+    </w:p>
+    <w:p>
+      <w:pPr>
+        <w:pStyle w:val="PargrafodaLista"/>
+        <w:numPr>
           <w:ilvl w:val="0"/>
           <w:numId w:val="1"/>
         </w:numPr>
@@ -2153,99 +2168,51 @@
         <w:jc w:val="both"/>
       </w:pPr>
       <w:r>
-        <w:rPr>
-          <w:highlight w:val="yellow"/>
-        </w:rPr>
         <w:t>Com base no contexto apres</w:t>
       </w:r>
       <w:r>
-        <w:rPr>
-          <w:highlight w:val="yellow"/>
-        </w:rPr>
         <w:t>entado será de oportunidade para nossa empres</w:t>
       </w:r>
       <w:r>
-        <w:rPr>
-          <w:highlight w:val="yellow"/>
-        </w:rPr>
         <w:t>a</w:t>
       </w:r>
       <w:r>
-        <w:rPr>
-          <w:highlight w:val="yellow"/>
-        </w:rPr>
         <w:t xml:space="preserve">, pois essa </w:t>
       </w:r>
       <w:r>
-        <w:rPr>
-          <w:highlight w:val="yellow"/>
-        </w:rPr>
         <w:t xml:space="preserve">inclui </w:t>
       </w:r>
       <w:r>
-        <w:rPr>
-          <w:highlight w:val="yellow"/>
-        </w:rPr>
         <w:t xml:space="preserve">a criação de </w:t>
       </w:r>
       <w:r>
-        <w:rPr>
-          <w:highlight w:val="yellow"/>
-        </w:rPr>
         <w:t xml:space="preserve">um </w:t>
       </w:r>
       <w:r>
-        <w:rPr>
-          <w:highlight w:val="yellow"/>
-        </w:rPr>
         <w:t xml:space="preserve">produto inovador com alto potencial de mercado, </w:t>
       </w:r>
       <w:r>
-        <w:rPr>
-          <w:highlight w:val="yellow"/>
-        </w:rPr>
         <w:t>destaca-se a</w:t>
       </w:r>
       <w:r>
-        <w:rPr>
-          <w:highlight w:val="yellow"/>
-        </w:rPr>
         <w:t xml:space="preserve"> expansão do portfólio com soluções de Internet das Coisas (IoT)</w:t>
       </w:r>
       <w:r>
-        <w:rPr>
-          <w:highlight w:val="yellow"/>
-        </w:rPr>
         <w:t xml:space="preserve"> aplica</w:t>
       </w:r>
       <w:r>
-        <w:rPr>
-          <w:highlight w:val="yellow"/>
-        </w:rPr>
         <w:t xml:space="preserve">da à cadeia do frio, </w:t>
       </w:r>
       <w:r>
-        <w:rPr>
-          <w:highlight w:val="yellow"/>
-        </w:rPr>
         <w:t xml:space="preserve">e por fim, </w:t>
       </w:r>
       <w:r>
-        <w:rPr>
-          <w:highlight w:val="yellow"/>
-        </w:rPr>
         <w:t xml:space="preserve">a formação de parcerias estratégicas com empresas de transporte e distribuição </w:t>
       </w:r>
       <w:r>
-        <w:rPr>
-          <w:highlight w:val="yellow"/>
-        </w:rPr>
         <w:t>de alimentos</w:t>
       </w:r>
       <w:r>
-        <w:rPr>
-          <w:highlight w:val="yellow"/>
-        </w:rPr>
         <w:t>.</w:t>
       </w:r>
     </w:p>
@@ -2257,19 +2224,19 @@
           <w:b/>
         </w:rPr>
       </w:pPr>
-      <w:bookmarkStart w:id="11" w:name="_Toc191904270"/>
-      <w:bookmarkStart w:id="12" w:name="_Toc193130809"/>
+      <w:bookmarkStart w:id="12" w:name="_Toc191904270"/>
+      <w:bookmarkStart w:id="13" w:name="_Toc193130809"/>
       <w:r>
         <w:t xml:space="preserve">2. </w:t>
       </w:r>
       <w:r>
         <w:t>OBJETIVO</w:t>
       </w:r>
-      <w:bookmarkEnd w:id="11"/>
+      <w:bookmarkEnd w:id="12"/>
       <w:r>
         <w:t>S</w:t>
       </w:r>
-      <w:bookmarkEnd w:id="12"/>
+      <w:bookmarkEnd w:id="13"/>
     </w:p>
     <w:p>
       <w:pPr>
@@ -2473,6 +2440,7 @@
         <w:jc w:val="both"/>
       </w:pPr>
       <w:r>
+        <w:lastRenderedPageBreak/>
         <w:t>Notificação de alertas</w:t>
       </w:r>
       <w:r>
@@ -2496,7 +2464,6 @@
         <w:rPr>
           <w:color w:val="000000" w:themeColor="text1"/>
         </w:rPr>
-        <w:lastRenderedPageBreak/>
         <w:t xml:space="preserve">Automatizar o processo de verificação da temperatura do alimento </w:t>
       </w:r>
     </w:p>
@@ -2505,14 +2472,14 @@
         <w:pStyle w:val="Ttulo1"/>
         <w:jc w:val="center"/>
       </w:pPr>
-      <w:bookmarkStart w:id="13" w:name="_Toc193130810"/>
+      <w:bookmarkStart w:id="14" w:name="_Toc193130810"/>
       <w:r>
         <w:t xml:space="preserve">3. </w:t>
       </w:r>
       <w:r>
         <w:t>JUSTIFICATIVA</w:t>
       </w:r>
-      <w:bookmarkEnd w:id="13"/>
+      <w:bookmarkEnd w:id="14"/>
     </w:p>
     <w:p>
       <w:pPr>
@@ -2634,31 +2601,31 @@
         <w:pStyle w:val="Ttulo1"/>
         <w:jc w:val="center"/>
       </w:pPr>
-      <w:bookmarkStart w:id="14" w:name="_Toc191904272"/>
-      <w:bookmarkStart w:id="15" w:name="_Toc193130811"/>
+      <w:bookmarkStart w:id="15" w:name="_Toc191904272"/>
+      <w:bookmarkStart w:id="16" w:name="_Toc193130811"/>
       <w:r>
         <w:t xml:space="preserve">4. </w:t>
       </w:r>
       <w:r>
         <w:t>ESCOPO</w:t>
       </w:r>
-      <w:bookmarkEnd w:id="14"/>
       <w:bookmarkEnd w:id="15"/>
+      <w:bookmarkEnd w:id="16"/>
     </w:p>
     <w:p>
       <w:pPr>
         <w:pStyle w:val="Ttulo2"/>
       </w:pPr>
-      <w:bookmarkStart w:id="16" w:name="_Toc191904273"/>
-      <w:bookmarkStart w:id="17" w:name="_Toc193130812"/>
+      <w:bookmarkStart w:id="17" w:name="_Toc191904273"/>
+      <w:bookmarkStart w:id="18" w:name="_Toc193130812"/>
       <w:r>
         <w:t>4.</w:t>
       </w:r>
       <w:r>
         <w:t>1 Visão Geral do Projeto</w:t>
       </w:r>
-      <w:bookmarkEnd w:id="16"/>
       <w:bookmarkEnd w:id="17"/>
+      <w:bookmarkEnd w:id="18"/>
     </w:p>
     <w:p>
       <w:pPr>
@@ -2868,7 +2835,7 @@
           <w:noProof/>
         </w:rPr>
         <w:drawing>
-          <wp:anchor distT="0" distB="0" distL="114300" distR="114300" simplePos="0" relativeHeight="251658247" behindDoc="1" locked="0" layoutInCell="1" allowOverlap="1" wp14:anchorId="370CC2AA" wp14:editId="3A591E52">
+          <wp:anchor distT="0" distB="0" distL="114300" distR="114300" simplePos="0" relativeHeight="251658247" behindDoc="1" locked="0" layoutInCell="1" allowOverlap="1" wp14:anchorId="370CC2AA" wp14:editId="40FA46E8">
             <wp:simplePos x="0" y="0"/>
             <wp:positionH relativeFrom="margin">
               <wp:posOffset>3458178</wp:posOffset>
@@ -3169,7 +3136,7 @@
       <w:pPr>
         <w:pStyle w:val="Ttulo2"/>
       </w:pPr>
-      <w:bookmarkStart w:id="18" w:name="_Toc193130813"/>
+      <w:bookmarkStart w:id="19" w:name="_Toc193130813"/>
       <w:r>
         <w:lastRenderedPageBreak/>
         <w:t>4.2</w:t>
@@ -3180,7 +3147,7 @@
       <w:r>
         <w:t>ores</w:t>
       </w:r>
-      <w:bookmarkEnd w:id="18"/>
+      <w:bookmarkEnd w:id="19"/>
     </w:p>
     <w:p>
       <w:pPr>
@@ -3297,16 +3264,16 @@
       <w:pPr>
         <w:pStyle w:val="Ttulo2"/>
       </w:pPr>
-      <w:bookmarkStart w:id="19" w:name="_Toc191904275"/>
-      <w:bookmarkStart w:id="20" w:name="_Toc193130814"/>
+      <w:bookmarkStart w:id="20" w:name="_Toc191904275"/>
+      <w:bookmarkStart w:id="21" w:name="_Toc193130814"/>
       <w:r>
         <w:t>4.3</w:t>
       </w:r>
       <w:r>
         <w:t xml:space="preserve"> Quantidade de Sensores</w:t>
       </w:r>
-      <w:bookmarkEnd w:id="19"/>
       <w:bookmarkEnd w:id="20"/>
+      <w:bookmarkEnd w:id="21"/>
     </w:p>
     <w:p>
       <w:r>
@@ -3449,30 +3416,24 @@
       <w:r>
         <w:t>: Todos os sensores devem ser calibrados regularmente para garantir precisão nas medições.</w:t>
       </w:r>
-      <w:bookmarkStart w:id="21" w:name="_Toc191904276"/>
-      <w:bookmarkStart w:id="22" w:name="_Toc193130815"/>
-      <w:r>
-        <w:t>4</w:t>
-      </w:r>
-      <w:r>
-        <w:t>.</w:t>
-      </w:r>
-      <w:r>
-        <w:t>4</w:t>
-      </w:r>
-      <w:r>
-        <w:t xml:space="preserve"> Resultados Esperados</w:t>
-      </w:r>
-      <w:bookmarkStart w:id="23" w:name="_Toc191904277"/>
-      <w:bookmarkEnd w:id="21"/>
-      <w:bookmarkEnd w:id="22"/>
+      <w:bookmarkStart w:id="22" w:name="_Toc191904276"/>
+      <w:bookmarkStart w:id="23" w:name="_Toc193130815"/>
     </w:p>
     <w:p>
-      <w:r>
-        <w:br w:type="page"/>
-      </w:r>
+      <w:pPr>
+        <w:spacing w:line="259" w:lineRule="auto"/>
+        <w:jc w:val="both"/>
+      </w:pPr>
+      <w:bookmarkStart w:id="24" w:name="_Toc191904277"/>
+      <w:bookmarkEnd w:id="22"/>
+      <w:bookmarkEnd w:id="23"/>
     </w:p>
     <w:p>
+      <w:r>
+        <w:br w:type="page"/>
+      </w:r>
+    </w:p>
+    <w:p>
       <w:pPr>
         <w:pStyle w:val="Ttulo3"/>
       </w:pPr>
@@ -3486,15 +3447,15 @@
         <w:pStyle w:val="Ttulo3"/>
         <w:ind w:firstLine="708"/>
       </w:pPr>
-      <w:bookmarkStart w:id="24" w:name="_Toc193130816"/>
+      <w:bookmarkStart w:id="25" w:name="_Toc193130816"/>
       <w:r>
         <w:t>4.4.</w:t>
       </w:r>
       <w:r>
         <w:t>1 Produtos que serão entregues</w:t>
       </w:r>
-      <w:bookmarkEnd w:id="23"/>
       <w:bookmarkEnd w:id="24"/>
+      <w:bookmarkEnd w:id="25"/>
     </w:p>
     <w:p>
       <w:pPr>
@@ -3618,7 +3579,7 @@
       <w:r>
         <w:t xml:space="preserve"> </w:t>
       </w:r>
-      <w:bookmarkStart w:id="25" w:name="_Toc191904278"/>
+      <w:bookmarkStart w:id="26" w:name="_Toc191904278"/>
       <w:r>
         <w:t xml:space="preserve">Documentação com especificações </w:t>
       </w:r>
@@ -3661,15 +3622,15 @@
         <w:pStyle w:val="Ttulo3"/>
         <w:ind w:firstLine="708"/>
       </w:pPr>
-      <w:bookmarkStart w:id="26" w:name="_Toc193130817"/>
+      <w:bookmarkStart w:id="27" w:name="_Toc193130817"/>
       <w:r>
         <w:t>4.4.2</w:t>
       </w:r>
       <w:r>
         <w:t xml:space="preserve"> Serviços que serão entregues</w:t>
       </w:r>
-      <w:bookmarkEnd w:id="25"/>
       <w:bookmarkEnd w:id="26"/>
+      <w:bookmarkEnd w:id="27"/>
     </w:p>
     <w:p>
       <w:pPr>
@@ -3800,8 +3761,8 @@
         <w:pStyle w:val="Ttulo3"/>
         <w:ind w:firstLine="708"/>
       </w:pPr>
-      <w:bookmarkStart w:id="27" w:name="_Toc191904279"/>
-      <w:bookmarkStart w:id="28" w:name="_Toc193130818"/>
+      <w:bookmarkStart w:id="28" w:name="_Toc191904279"/>
+      <w:bookmarkStart w:id="29" w:name="_Toc193130818"/>
       <w:r>
         <w:t>4.4.</w:t>
       </w:r>
@@ -3814,8 +3775,8 @@
       <w:r>
         <w:t xml:space="preserve"> que serão entregues:</w:t>
       </w:r>
-      <w:bookmarkEnd w:id="27"/>
       <w:bookmarkEnd w:id="28"/>
+      <w:bookmarkEnd w:id="29"/>
     </w:p>
     <w:p>
       <w:pPr>
@@ -3951,8 +3912,8 @@
           <w:color w:val="156082" w:themeColor="accent1"/>
         </w:rPr>
       </w:pPr>
-      <w:bookmarkStart w:id="29" w:name="_Toc191904280"/>
-      <w:bookmarkStart w:id="30" w:name="_Toc193130819"/>
+      <w:bookmarkStart w:id="30" w:name="_Toc191904280"/>
+      <w:bookmarkStart w:id="31" w:name="_Toc193130819"/>
       <w:r>
         <w:t>4.</w:t>
       </w:r>
@@ -3962,24 +3923,24 @@
       <w:r>
         <w:t xml:space="preserve"> Requisitos</w:t>
       </w:r>
-      <w:bookmarkEnd w:id="29"/>
       <w:bookmarkEnd w:id="30"/>
+      <w:bookmarkEnd w:id="31"/>
     </w:p>
     <w:p>
       <w:pPr>
         <w:pStyle w:val="Ttulo3"/>
         <w:ind w:firstLine="708"/>
       </w:pPr>
-      <w:bookmarkStart w:id="31" w:name="_Toc191904281"/>
-      <w:bookmarkStart w:id="32" w:name="_Toc193130820"/>
+      <w:bookmarkStart w:id="32" w:name="_Toc191904281"/>
+      <w:bookmarkStart w:id="33" w:name="_Toc193130820"/>
       <w:r>
         <w:t>4.5.1</w:t>
       </w:r>
       <w:r>
         <w:t xml:space="preserve"> Funcionais</w:t>
       </w:r>
-      <w:bookmarkEnd w:id="31"/>
       <w:bookmarkEnd w:id="32"/>
+      <w:bookmarkEnd w:id="33"/>
     </w:p>
     <w:tbl>
       <w:tblPr>
@@ -18889,16 +18850,16 @@
       <w:pPr>
         <w:pStyle w:val="Ttulo3"/>
       </w:pPr>
-      <w:bookmarkStart w:id="33" w:name="_Toc191904282"/>
-      <w:bookmarkStart w:id="34" w:name="_Toc193130821"/>
+      <w:bookmarkStart w:id="34" w:name="_Toc191904282"/>
+      <w:bookmarkStart w:id="35" w:name="_Toc193130821"/>
       <w:r>
         <w:t>4.5.2</w:t>
       </w:r>
       <w:r>
         <w:t xml:space="preserve"> Não Funcionais</w:t>
       </w:r>
-      <w:bookmarkEnd w:id="33"/>
       <w:bookmarkEnd w:id="34"/>
+      <w:bookmarkEnd w:id="35"/>
     </w:p>
     <w:tbl>
       <w:tblPr>
@@ -20531,21 +20492,21 @@
       </w:tr>
     </w:tbl>
     <w:p>
-      <w:bookmarkStart w:id="35" w:name="_Toc191904283"/>
+      <w:bookmarkStart w:id="36" w:name="_Toc191904283"/>
     </w:p>
     <w:p>
       <w:pPr>
         <w:pStyle w:val="Ttulo2"/>
       </w:pPr>
-      <w:bookmarkStart w:id="36" w:name="_Toc193130822"/>
+      <w:bookmarkStart w:id="37" w:name="_Toc193130822"/>
       <w:r>
         <w:t>4.6</w:t>
       </w:r>
       <w:r>
         <w:t xml:space="preserve"> Limites e Exclusões</w:t>
       </w:r>
-      <w:bookmarkEnd w:id="35"/>
       <w:bookmarkEnd w:id="36"/>
+      <w:bookmarkEnd w:id="37"/>
       <w:r>
         <w:t xml:space="preserve"> </w:t>
       </w:r>
@@ -20596,7 +20557,7 @@
                 <w:lang w:eastAsia="pt-BR"/>
               </w:rPr>
             </w:pPr>
-            <w:bookmarkStart w:id="37" w:name="_Toc191904286"/>
+            <w:bookmarkStart w:id="38" w:name="_Toc191904286"/>
             <w:r>
               <w:rPr>
                 <w:rFonts w:ascii="Aptos Narrow" w:eastAsia="Times New Roman" w:hAnsi="Aptos Narrow" w:cs="Times New Roman"/>
@@ -21611,7 +21572,7 @@
       <w:pPr>
         <w:pStyle w:val="Ttulo2"/>
       </w:pPr>
-      <w:bookmarkStart w:id="38" w:name="_Toc193130823"/>
+      <w:bookmarkStart w:id="39" w:name="_Toc193130823"/>
       <w:r>
         <w:rPr>
           <w:noProof/>
@@ -21676,25 +21637,25 @@
       <w:r>
         <w:t xml:space="preserve"> Macro Cronograma</w:t>
       </w:r>
-      <w:bookmarkEnd w:id="37"/>
       <w:bookmarkEnd w:id="38"/>
+      <w:bookmarkEnd w:id="39"/>
     </w:p>
     <w:p>
-      <w:bookmarkStart w:id="39" w:name="_Toc191904287"/>
+      <w:bookmarkStart w:id="40" w:name="_Toc191904287"/>
     </w:p>
     <w:p>
       <w:pPr>
         <w:pStyle w:val="Ttulo2"/>
       </w:pPr>
-      <w:bookmarkStart w:id="40" w:name="_Toc193130824"/>
+      <w:bookmarkStart w:id="41" w:name="_Toc193130824"/>
       <w:r>
         <w:t>4.8</w:t>
       </w:r>
       <w:r>
         <w:t xml:space="preserve"> Recursos Necessários</w:t>
       </w:r>
-      <w:bookmarkEnd w:id="39"/>
       <w:bookmarkEnd w:id="40"/>
+      <w:bookmarkEnd w:id="41"/>
     </w:p>
     <w:tbl>
       <w:tblPr>
@@ -23328,7 +23289,7 @@
       <w:pPr>
         <w:pStyle w:val="Ttulo2"/>
       </w:pPr>
-      <w:bookmarkStart w:id="41" w:name="_Toc193130825"/>
+      <w:bookmarkStart w:id="42" w:name="_Toc193130825"/>
       <w:r>
         <w:t>4.9</w:t>
       </w:r>
@@ -23338,7 +23299,7 @@
       <w:r>
         <w:t>Premissas</w:t>
       </w:r>
-      <w:bookmarkEnd w:id="41"/>
+      <w:bookmarkEnd w:id="42"/>
     </w:p>
     <w:p>
       <w:pPr>
@@ -23442,19 +23403,19 @@
       <w:pPr>
         <w:pStyle w:val="Ttulo2"/>
       </w:pPr>
-      <w:bookmarkStart w:id="42" w:name="_Toc193130828"/>
+      <w:bookmarkStart w:id="43" w:name="_Toc193130828"/>
       <w:r>
         <w:t>4.10</w:t>
       </w:r>
       <w:r>
         <w:t xml:space="preserve"> Restrições</w:t>
       </w:r>
-      <w:bookmarkStart w:id="43" w:name="_Toc191904293"/>
-      <w:bookmarkEnd w:id="42"/>
+      <w:bookmarkStart w:id="44" w:name="_Toc191904293"/>
+      <w:bookmarkEnd w:id="43"/>
       <w:r>
         <w:t xml:space="preserve"> </w:t>
       </w:r>
-      <w:bookmarkEnd w:id="43"/>
+      <w:bookmarkEnd w:id="44"/>
     </w:p>
     <w:tbl>
       <w:tblPr>
@@ -24282,16 +24243,16 @@
       <w:pPr>
         <w:pStyle w:val="Ttulo2"/>
       </w:pPr>
-      <w:bookmarkStart w:id="44" w:name="_Toc191904294"/>
-      <w:bookmarkStart w:id="45" w:name="_Toc193130829"/>
+      <w:bookmarkStart w:id="45" w:name="_Toc191904294"/>
+      <w:bookmarkStart w:id="46" w:name="_Toc193130829"/>
       <w:r>
         <w:t>4.11</w:t>
       </w:r>
       <w:r>
         <w:t xml:space="preserve"> Partes Interessadas (Stakeholders)</w:t>
       </w:r>
-      <w:bookmarkEnd w:id="44"/>
       <w:bookmarkEnd w:id="45"/>
+      <w:bookmarkEnd w:id="46"/>
     </w:p>
     <w:p>
       <w:pPr>
@@ -24507,7 +24468,7 @@
       <w:pPr>
         <w:pStyle w:val="Ttulo2"/>
       </w:pPr>
-      <w:bookmarkStart w:id="46" w:name="_Toc193130830"/>
+      <w:bookmarkStart w:id="47" w:name="_Toc193130830"/>
       <w:r>
         <w:t>4.1</w:t>
       </w:r>
@@ -24520,7 +24481,7 @@
       <w:r>
         <w:t xml:space="preserve"> do Projeto</w:t>
       </w:r>
-      <w:bookmarkEnd w:id="46"/>
+      <w:bookmarkEnd w:id="47"/>
     </w:p>
     <w:p>
       <w:r>
@@ -24757,7 +24718,7 @@
       </w:r>
     </w:p>
     <w:p>
-      <w:bookmarkStart w:id="47" w:name="_Toc193130831"/>
+      <w:bookmarkStart w:id="48" w:name="_Toc193130831"/>
     </w:p>
     <w:p>
       <w:pPr>
@@ -24766,7 +24727,7 @@
       <w:r>
         <w:t>4.14 Equipe Envolvida</w:t>
       </w:r>
-      <w:bookmarkEnd w:id="47"/>
+      <w:bookmarkEnd w:id="48"/>
     </w:p>
     <w:p>
       <w:r>
@@ -24890,11 +24851,11 @@
       <w:pPr>
         <w:pStyle w:val="Ttulo2"/>
       </w:pPr>
-      <w:bookmarkStart w:id="48" w:name="_Toc193130832"/>
+      <w:bookmarkStart w:id="49" w:name="_Toc193130832"/>
       <w:r>
         <w:t>4.15 Sustentação</w:t>
       </w:r>
-      <w:bookmarkEnd w:id="48"/>
+      <w:bookmarkEnd w:id="49"/>
     </w:p>
     <w:p>
       <w:pPr>
@@ -25154,12 +25115,6 @@
                             <w:pPr>
                               <w:pStyle w:val="Ttulo2"/>
                             </w:pPr>
-                            <w:r>
-                              <w:t>Diagrama de Soluções</w:t>
-                            </w:r>
-                            <w:r>
-                              <w:t>:</w:t>
-                            </w:r>
                           </w:p>
                         </w:txbxContent>
                       </wps:txbx>
@@ -25187,12 +25142,6 @@
                       <w:pPr>
                         <w:pStyle w:val="Ttulo2"/>
                       </w:pPr>
-                      <w:r>
-                        <w:t>Diagrama de Soluções</w:t>
-                      </w:r>
-                      <w:r>
-                        <w:t>:</w:t>
-                      </w:r>
                     </w:p>
                   </w:txbxContent>
                 </v:textbox>
@@ -25217,111 +25166,14 @@
         <w:lastRenderedPageBreak/>
         <w:t xml:space="preserve"> </w:t>
       </w:r>
-      <w:bookmarkStart w:id="49" w:name="_Toc193130833"/>
+      <w:bookmarkStart w:id="50" w:name="_Toc193130833"/>
       <w:r>
         <w:rPr>
           <w:rStyle w:val="Ttulo2Char"/>
         </w:rPr>
         <w:t>5. Anexos</w:t>
       </w:r>
-      <w:bookmarkEnd w:id="49"/>
-    </w:p>
-    <w:p>
-      <w:pPr>
-        <w:pStyle w:val="Legenda"/>
-        <w:jc w:val="center"/>
-      </w:pPr>
-      <w:r>
-        <w:rPr>
-          <w:noProof/>
-        </w:rPr>
-        <w:drawing>
-          <wp:anchor distT="0" distB="0" distL="114300" distR="114300" simplePos="0" relativeHeight="251658243" behindDoc="0" locked="0" layoutInCell="1" allowOverlap="1" wp14:anchorId="624031F2" wp14:editId="54E8B21E">
-            <wp:simplePos x="0" y="0"/>
-            <wp:positionH relativeFrom="margin">
-              <wp:align>left</wp:align>
-            </wp:positionH>
-            <wp:positionV relativeFrom="paragraph">
-              <wp:posOffset>564</wp:posOffset>
-            </wp:positionV>
-            <wp:extent cx="5400675" cy="2363470"/>
-            <wp:effectExtent l="0" t="0" r="9525" b="0"/>
-            <wp:wrapTopAndBottom/>
-            <wp:docPr id="326328579" name="Imagem 24" descr="Diagrama&#10;&#10;O conteúdo gerado por IA pode estar incorreto."/>
-            <wp:cNvGraphicFramePr>
-              <a:graphicFrameLocks xmlns:a="http://schemas.openxmlformats.org/drawingml/2006/main" noChangeAspect="1"/>
-            </wp:cNvGraphicFramePr>
-            <a:graphic xmlns:a="http://schemas.openxmlformats.org/drawingml/2006/main">
-              <a:graphicData uri="http://schemas.openxmlformats.org/drawingml/2006/picture">
-                <pic:pic xmlns:pic="http://schemas.openxmlformats.org/drawingml/2006/picture">
-                  <pic:nvPicPr>
-                    <pic:cNvPr id="0" name="Imagem 24"/>
-                    <pic:cNvPicPr/>
-                  </pic:nvPicPr>
-                  <pic:blipFill>
-                    <a:blip r:embed="rId17">
-                      <a:extLst>
-                        <a:ext uri="{28A0092B-C50C-407E-A947-70E740481C1C}">
-                          <a14:useLocalDpi xmlns:a14="http://schemas.microsoft.com/office/drawing/2010/main" val="0"/>
-                        </a:ext>
-                      </a:extLst>
-                    </a:blip>
-                    <a:stretch>
-                      <a:fillRect/>
-                    </a:stretch>
-                  </pic:blipFill>
-                  <pic:spPr>
-                    <a:xfrm>
-                      <a:off x="0" y="0"/>
-                      <a:ext cx="5400675" cy="2363470"/>
-                    </a:xfrm>
-                    <a:prstGeom prst="rect">
-                      <a:avLst/>
-                    </a:prstGeom>
-                  </pic:spPr>
-                </pic:pic>
-              </a:graphicData>
-            </a:graphic>
-          </wp:anchor>
-        </w:drawing>
-      </w:r>
-    </w:p>
-    <w:p>
-      <w:pPr>
-        <w:pStyle w:val="Legenda"/>
-      </w:pPr>
-      <w:r>
-        <w:rPr>
-          <w:rStyle w:val="Ttulo2Char"/>
-        </w:rPr>
-        <w:t>Planilha de backlogs</w:t>
-      </w:r>
-      <w:r>
-        <w:rPr>
-          <w:rStyle w:val="Ttulo2Char"/>
-        </w:rPr>
-        <w:t>:</w:t>
-      </w:r>
-    </w:p>
-    <w:p>
-      <w:pPr>
-        <w:pStyle w:val="Legenda"/>
-        <w:jc w:val="center"/>
-        <w:rPr>
-          <w:sz w:val="20"/>
-          <w:szCs w:val="20"/>
-        </w:rPr>
-      </w:pPr>
-      <w:hyperlink r:id="rId18">
-        <w:r>
-          <w:rPr>
-            <w:rStyle w:val="Hyperlink"/>
-            <w:sz w:val="20"/>
-            <w:szCs w:val="20"/>
-          </w:rPr>
-          <w:t>BACKLOG requisitos.xlsx</w:t>
-        </w:r>
-      </w:hyperlink>
+      <w:bookmarkEnd w:id="50"/>
     </w:p>
     <w:p>
       <w:pPr>
@@ -25355,7 +25207,7 @@
                     <pic:cNvPicPr/>
                   </pic:nvPicPr>
                   <pic:blipFill>
-                    <a:blip r:embed="rId19" cstate="print">
+                    <a:blip r:embed="rId17" cstate="print">
                       <a:extLst>
                         <a:ext uri="{28A0092B-C50C-407E-A947-70E740481C1C}">
                           <a14:useLocalDpi xmlns:a14="http://schemas.microsoft.com/office/drawing/2010/main" val="0"/>
@@ -25393,239 +25245,25 @@
       <w:pPr>
         <w:pStyle w:val="Ttulo2"/>
       </w:pPr>
-      <w:r>
-        <w:lastRenderedPageBreak/>
-        <w:t>Especificações técnicas:</w:t>
-      </w:r>
     </w:p>
     <w:p>
       <w:pPr>
-        <w:pStyle w:val="Legenda"/>
-      </w:pPr>
-      <w:r>
-        <w:rPr>
-          <w:noProof/>
-        </w:rPr>
-        <w:drawing>
-          <wp:inline distT="0" distB="0" distL="0" distR="0" wp14:anchorId="329BBE50" wp14:editId="29EC7DA4">
-            <wp:extent cx="5400040" cy="2795270"/>
-            <wp:effectExtent l="0" t="0" r="0" b="5080"/>
-            <wp:docPr id="1705468716" name="Imagem 1" descr="Diagrama&#10;&#10;O conteúdo gerado por IA pode estar incorreto."/>
-            <wp:cNvGraphicFramePr>
-              <a:graphicFrameLocks xmlns:a="http://schemas.openxmlformats.org/drawingml/2006/main" noChangeAspect="1"/>
-            </wp:cNvGraphicFramePr>
-            <a:graphic xmlns:a="http://schemas.openxmlformats.org/drawingml/2006/main">
-              <a:graphicData uri="http://schemas.openxmlformats.org/drawingml/2006/picture">
-                <pic:pic xmlns:pic="http://schemas.openxmlformats.org/drawingml/2006/picture">
-                  <pic:nvPicPr>
-                    <pic:cNvPr id="1705468716" name="Imagem 1" descr="Diagrama&#10;&#10;O conteúdo gerado por IA pode estar incorreto."/>
-                    <pic:cNvPicPr/>
-                  </pic:nvPicPr>
-                  <pic:blipFill>
-                    <a:blip r:embed="rId20"/>
-                    <a:stretch>
-                      <a:fillRect/>
-                    </a:stretch>
-                  </pic:blipFill>
-                  <pic:spPr>
-                    <a:xfrm>
-                      <a:off x="0" y="0"/>
-                      <a:ext cx="5400040" cy="2795270"/>
-                    </a:xfrm>
-                    <a:prstGeom prst="rect">
-                      <a:avLst/>
-                    </a:prstGeom>
-                  </pic:spPr>
-                </pic:pic>
-              </a:graphicData>
-            </a:graphic>
-          </wp:inline>
-        </w:drawing>
-      </w:r>
-      <w:r>
-        <w:t>Banco de dados:</w:t>
-      </w:r>
+        <w:pStyle w:val="Ttulo2"/>
+      </w:pPr>
     </w:p>
     <w:p>
       <w:pPr>
-        <w:pStyle w:val="Ttulo2"/>
-      </w:pPr>
-    </w:p>
-    <w:p>
-      <w:pPr>
-        <w:pStyle w:val="Ttulo2"/>
-      </w:pPr>
-      <w:r>
-        <w:t xml:space="preserve">Gráfico gerado através do </w:t>
-      </w:r>
-      <w:r>
-        <w:t>Arduino IDE:</w:t>
-      </w:r>
-    </w:p>
-    <w:p>
-      <w:pPr>
         <w:pStyle w:val="Ttulo3"/>
       </w:pPr>
-      <w:r>
-        <w:rPr>
-          <w:noProof/>
-        </w:rPr>
-        <w:drawing>
-          <wp:inline distT="0" distB="0" distL="0" distR="0" wp14:anchorId="3FED16A5" wp14:editId="0D47F72F">
-            <wp:extent cx="5400675" cy="2514600"/>
-            <wp:effectExtent l="0" t="0" r="0" b="0"/>
-            <wp:docPr id="233582623" name="Picture 233582623"/>
-            <wp:cNvGraphicFramePr>
-              <a:graphicFrameLocks xmlns:a="http://schemas.openxmlformats.org/drawingml/2006/main" noChangeAspect="1"/>
-            </wp:cNvGraphicFramePr>
-            <a:graphic xmlns:a="http://schemas.openxmlformats.org/drawingml/2006/main">
-              <a:graphicData uri="http://schemas.openxmlformats.org/drawingml/2006/picture">
-                <pic:pic xmlns:pic="http://schemas.openxmlformats.org/drawingml/2006/picture">
-                  <pic:nvPicPr>
-                    <pic:cNvPr id="0" name="Picture 233582623"/>
-                    <pic:cNvPicPr/>
-                  </pic:nvPicPr>
-                  <pic:blipFill>
-                    <a:blip r:embed="rId21" cstate="print">
-                      <a:extLst>
-                        <a:ext uri="{28A0092B-C50C-407E-A947-70E740481C1C}">
-                          <a14:useLocalDpi xmlns:a14="http://schemas.microsoft.com/office/drawing/2010/main" val="0"/>
-                        </a:ext>
-                      </a:extLst>
-                    </a:blip>
-                    <a:stretch>
-                      <a:fillRect/>
-                    </a:stretch>
-                  </pic:blipFill>
-                  <pic:spPr>
-                    <a:xfrm>
-                      <a:off x="0" y="0"/>
-                      <a:ext cx="5400675" cy="2514600"/>
-                    </a:xfrm>
-                    <a:prstGeom prst="rect">
-                      <a:avLst/>
-                    </a:prstGeom>
-                  </pic:spPr>
-                </pic:pic>
-              </a:graphicData>
-            </a:graphic>
-          </wp:inline>
-        </w:drawing>
-      </w:r>
     </w:p>
     <w:p/>
-    <w:p>
-      <w:pPr>
-        <w:pStyle w:val="Ttulo2"/>
-      </w:pPr>
-      <w:r>
-        <w:lastRenderedPageBreak/>
-        <w:t>Calculadora Financeira:</w:t>
-      </w:r>
-    </w:p>
-    <w:p>
-      <w:r>
-        <w:rPr>
-          <w:noProof/>
-        </w:rPr>
-        <w:drawing>
-          <wp:inline distT="0" distB="0" distL="0" distR="0" wp14:anchorId="5D410103" wp14:editId="3B21CCFD">
-            <wp:extent cx="5400040" cy="2553335"/>
-            <wp:effectExtent l="0" t="0" r="0" b="0"/>
-            <wp:docPr id="1719195316" name="Imagem 1"/>
-            <wp:cNvGraphicFramePr>
-              <a:graphicFrameLocks xmlns:a="http://schemas.openxmlformats.org/drawingml/2006/main" noChangeAspect="1"/>
-            </wp:cNvGraphicFramePr>
-            <a:graphic xmlns:a="http://schemas.openxmlformats.org/drawingml/2006/main">
-              <a:graphicData uri="http://schemas.openxmlformats.org/drawingml/2006/picture">
-                <pic:pic xmlns:pic="http://schemas.openxmlformats.org/drawingml/2006/picture">
-                  <pic:nvPicPr>
-                    <pic:cNvPr id="1719195316" name=""/>
-                    <pic:cNvPicPr/>
-                  </pic:nvPicPr>
-                  <pic:blipFill>
-                    <a:blip r:embed="rId22"/>
-                    <a:stretch>
-                      <a:fillRect/>
-                    </a:stretch>
-                  </pic:blipFill>
-                  <pic:spPr>
-                    <a:xfrm>
-                      <a:off x="0" y="0"/>
-                      <a:ext cx="5400040" cy="2553335"/>
-                    </a:xfrm>
-                    <a:prstGeom prst="rect">
-                      <a:avLst/>
-                    </a:prstGeom>
-                  </pic:spPr>
-                </pic:pic>
-              </a:graphicData>
-            </a:graphic>
-          </wp:inline>
-        </w:drawing>
-      </w:r>
-    </w:p>
     <w:p/>
-    <w:p>
-      <w:pPr>
-        <w:pStyle w:val="Ttulo2"/>
-      </w:pPr>
-      <w:r>
-        <w:t>Códigos Linux:</w:t>
-      </w:r>
-    </w:p>
-    <w:p>
-      <w:r>
-        <w:rPr>
-          <w:noProof/>
-        </w:rPr>
-        <w:drawing>
-          <wp:inline distT="0" distB="0" distL="0" distR="0" wp14:anchorId="3C1CE3C3" wp14:editId="002ACEB7">
-            <wp:extent cx="5400675" cy="2857500"/>
-            <wp:effectExtent l="0" t="0" r="0" b="0"/>
-            <wp:docPr id="2136266897" name="Picture 2136266897"/>
-            <wp:cNvGraphicFramePr>
-              <a:graphicFrameLocks xmlns:a="http://schemas.openxmlformats.org/drawingml/2006/main" noChangeAspect="1"/>
-            </wp:cNvGraphicFramePr>
-            <a:graphic xmlns:a="http://schemas.openxmlformats.org/drawingml/2006/main">
-              <a:graphicData uri="http://schemas.openxmlformats.org/drawingml/2006/picture">
-                <pic:pic xmlns:pic="http://schemas.openxmlformats.org/drawingml/2006/picture">
-                  <pic:nvPicPr>
-                    <pic:cNvPr id="0" name="Picture 2136266897"/>
-                    <pic:cNvPicPr/>
-                  </pic:nvPicPr>
-                  <pic:blipFill>
-                    <a:blip r:embed="rId23">
-                      <a:extLst>
-                        <a:ext uri="{28A0092B-C50C-407E-A947-70E740481C1C}">
-                          <a14:useLocalDpi xmlns:a14="http://schemas.microsoft.com/office/drawing/2010/main" val="0"/>
-                        </a:ext>
-                      </a:extLst>
-                    </a:blip>
-                    <a:stretch>
-                      <a:fillRect/>
-                    </a:stretch>
-                  </pic:blipFill>
-                  <pic:spPr>
-                    <a:xfrm>
-                      <a:off x="0" y="0"/>
-                      <a:ext cx="5400675" cy="2857500"/>
-                    </a:xfrm>
-                    <a:prstGeom prst="rect">
-                      <a:avLst/>
-                    </a:prstGeom>
-                  </pic:spPr>
-                </pic:pic>
-              </a:graphicData>
-            </a:graphic>
-          </wp:inline>
-        </w:drawing>
-      </w:r>
-    </w:p>
+    <w:p/>
+    <w:p/>
     <w:p/>
     <w:sectPr>
-      <w:headerReference w:type="default" r:id="rId24"/>
-      <w:footerReference w:type="default" r:id="rId25"/>
+      <w:headerReference w:type="default" r:id="rId18"/>
+      <w:footerReference w:type="default" r:id="rId19"/>
       <w:pgSz w:w="11906" w:h="16838"/>
       <w:pgMar w:top="1417" w:right="1701" w:bottom="1417" w:left="1701" w:header="720" w:footer="720" w:gutter="0"/>
       <w:cols w:space="720"/>
@@ -30035,10 +29673,6 @@
 </file>
 
 <file path=customXml/item1.xml><?xml version="1.0" encoding="utf-8"?>
-<b:Sources xmlns:b="http://schemas.openxmlformats.org/officeDocument/2006/bibliography" xmlns="http://schemas.openxmlformats.org/officeDocument/2006/bibliography" SelectedStyle="\APASixthEditionOfficeOnline.xsl" StyleName="APA" Version="6"/>
-</file>
-
-<file path=customXml/item2.xml><?xml version="1.0" encoding="utf-8"?>
 <p:properties xmlns:p="http://schemas.microsoft.com/office/2006/metadata/properties" xmlns:xsi="http://www.w3.org/2001/XMLSchema-instance" xmlns:pc="http://schemas.microsoft.com/office/infopath/2007/PartnerControls">
   <documentManagement>
     <_activity xmlns="1dc861b8-2196-455d-b291-a999da8cffb6" xsi:nil="true"/>
@@ -30046,7 +29680,20 @@
 </p:properties>
 </file>
 
+<file path=customXml/item2.xml><?xml version="1.0" encoding="utf-8"?>
+<b:Sources xmlns:b="http://schemas.openxmlformats.org/officeDocument/2006/bibliography" xmlns="http://schemas.openxmlformats.org/officeDocument/2006/bibliography" SelectedStyle="\APASixthEditionOfficeOnline.xsl" StyleName="APA" Version="6"/>
+</file>
+
 <file path=customXml/item3.xml><?xml version="1.0" encoding="utf-8"?>
+<?mso-contentType ?>
+<FormTemplates xmlns="http://schemas.microsoft.com/sharepoint/v3/contenttype/forms">
+  <Display>DocumentLibraryForm</Display>
+  <Edit>DocumentLibraryForm</Edit>
+  <New>DocumentLibraryForm</New>
+</FormTemplates>
+</file>
+
+<file path=customXml/item4.xml><?xml version="1.0" encoding="utf-8"?>
 <ct:contentTypeSchema xmlns:ct="http://schemas.microsoft.com/office/2006/metadata/contentType" xmlns:ma="http://schemas.microsoft.com/office/2006/metadata/properties/metaAttributes" ct:_="" ma:_="" ma:contentTypeName="Document" ma:contentTypeID="0x01010045B33021656A9E479DF12B9A8EE42828" ma:contentTypeVersion="6" ma:contentTypeDescription="Create a new document." ma:contentTypeScope="" ma:versionID="59dcf4f225691fc7ac41582667a3e6ad">
   <xsd:schema xmlns:xsd="http://www.w3.org/2001/XMLSchema" xmlns:xs="http://www.w3.org/2001/XMLSchema" xmlns:p="http://schemas.microsoft.com/office/2006/metadata/properties" xmlns:ns3="1dc861b8-2196-455d-b291-a999da8cffb6" targetNamespace="http://schemas.microsoft.com/office/2006/metadata/properties" ma:root="true" ma:fieldsID="080b714570b61d04733637e0bf95acc0" ns3:_="">
     <xsd:import namespace="1dc861b8-2196-455d-b291-a999da8cffb6"/>
@@ -30202,24 +29849,7 @@
 </ct:contentTypeSchema>
 </file>
 
-<file path=customXml/item4.xml><?xml version="1.0" encoding="utf-8"?>
-<?mso-contentType ?>
-<FormTemplates xmlns="http://schemas.microsoft.com/sharepoint/v3/contenttype/forms">
-  <Display>DocumentLibraryForm</Display>
-  <Edit>DocumentLibraryForm</Edit>
-  <New>DocumentLibraryForm</New>
-</FormTemplates>
-</file>
-
 <file path=customXml/itemProps1.xml><?xml version="1.0" encoding="utf-8"?>
-<ds:datastoreItem xmlns:ds="http://schemas.openxmlformats.org/officeDocument/2006/customXml" ds:itemID="{5AC2DA46-368F-4DF8-8BED-5070F905D4F2}">
-  <ds:schemaRefs>
-    <ds:schemaRef ds:uri="http://schemas.openxmlformats.org/officeDocument/2006/bibliography"/>
-  </ds:schemaRefs>
-</ds:datastoreItem>
-</file>
-
-<file path=customXml/itemProps2.xml><?xml version="1.0" encoding="utf-8"?>
 <ds:datastoreItem xmlns:ds="http://schemas.openxmlformats.org/officeDocument/2006/customXml" ds:itemID="{7DF2BDA9-558F-4C08-9DF5-23B01F76B0C0}">
   <ds:schemaRefs>
     <ds:schemaRef ds:uri="http://schemas.microsoft.com/office/2006/metadata/properties"/>
@@ -30229,7 +29859,23 @@
 </ds:datastoreItem>
 </file>
 
+<file path=customXml/itemProps2.xml><?xml version="1.0" encoding="utf-8"?>
+<ds:datastoreItem xmlns:ds="http://schemas.openxmlformats.org/officeDocument/2006/customXml" ds:itemID="{5AC2DA46-368F-4DF8-8BED-5070F905D4F2}">
+  <ds:schemaRefs>
+    <ds:schemaRef ds:uri="http://schemas.openxmlformats.org/officeDocument/2006/bibliography"/>
+  </ds:schemaRefs>
+</ds:datastoreItem>
+</file>
+
 <file path=customXml/itemProps3.xml><?xml version="1.0" encoding="utf-8"?>
+<ds:datastoreItem xmlns:ds="http://schemas.openxmlformats.org/officeDocument/2006/customXml" ds:itemID="{B71EA5F3-97EE-4AE2-9B0A-534E913B3069}">
+  <ds:schemaRefs>
+    <ds:schemaRef ds:uri="http://schemas.microsoft.com/sharepoint/v3/contenttype/forms"/>
+  </ds:schemaRefs>
+</ds:datastoreItem>
+</file>
+
+<file path=customXml/itemProps4.xml><?xml version="1.0" encoding="utf-8"?>
 <ds:datastoreItem xmlns:ds="http://schemas.openxmlformats.org/officeDocument/2006/customXml" ds:itemID="{4D6B2CB1-51DD-4C27-9A6F-B097BB3207C2}">
   <ds:schemaRefs>
     <ds:schemaRef ds:uri="http://schemas.microsoft.com/office/2006/metadata/contentType"/>
@@ -30245,12 +29891,4 @@
     <ds:schemaRef ds:uri="http://schemas.microsoft.com/internal/obd"/>
   </ds:schemaRefs>
 </ds:datastoreItem>
-</file>
-
-<file path=customXml/itemProps4.xml><?xml version="1.0" encoding="utf-8"?>
-<ds:datastoreItem xmlns:ds="http://schemas.openxmlformats.org/officeDocument/2006/customXml" ds:itemID="{B71EA5F3-97EE-4AE2-9B0A-534E913B3069}">
-  <ds:schemaRefs>
-    <ds:schemaRef ds:uri="http://schemas.microsoft.com/sharepoint/v3/contenttype/forms"/>
-  </ds:schemaRefs>
-</ds:datastoreItem>
 </file>
</xml_diff>